<commit_message>
s-content - content was changed
</commit_message>
<xml_diff>
--- a/Kolotko_V_V-CV-en.docx
+++ b/Kolotko_V_V-CV-en.docx
@@ -144,17 +144,36 @@
         </w:rPr>
         <w:t xml:space="preserve"> </w:t>
       </w:r>
-      <w:hyperlink r:id="rId7" w:history="1">
-        <w:r>
-          <w:rPr>
-            <w:rStyle w:val="a9"/>
-            <w:sz w:val="24"/>
-            <w:szCs w:val="24"/>
-            <w:lang w:val="en-US"/>
-          </w:rPr>
-          <w:t>smvk.fox@gmail.com</w:t>
-        </w:r>
-      </w:hyperlink>
+      <w:r>
+        <w:fldChar w:fldCharType="begin"/>
+      </w:r>
+      <w:r>
+        <w:rPr>
+          <w:lang w:val="en-US"/>
+        </w:rPr>
+        <w:instrText xml:space="preserve"> HYPERLINK "mailto:smvk.fox@gmail.com" </w:instrText>
+      </w:r>
+      <w:r>
+        <w:fldChar w:fldCharType="separate"/>
+      </w:r>
+      <w:r>
+        <w:rPr>
+          <w:rStyle w:val="a9"/>
+          <w:sz w:val="24"/>
+          <w:szCs w:val="24"/>
+          <w:lang w:val="en-US"/>
+        </w:rPr>
+        <w:t>smvk.fox@gmail.com</w:t>
+      </w:r>
+      <w:r>
+        <w:rPr>
+          <w:rStyle w:val="a9"/>
+          <w:sz w:val="24"/>
+          <w:szCs w:val="24"/>
+          <w:lang w:val="en-US"/>
+        </w:rPr>
+        <w:fldChar w:fldCharType="end"/>
+      </w:r>
     </w:p>
     <w:p>
       <w:pPr>
@@ -191,17 +210,36 @@
         </w:rPr>
         <w:t xml:space="preserve">: </w:t>
       </w:r>
-      <w:hyperlink r:id="rId8" w:history="1">
-        <w:r>
-          <w:rPr>
-            <w:rStyle w:val="a9"/>
-            <w:sz w:val="24"/>
-            <w:szCs w:val="24"/>
-            <w:lang w:val="en-US"/>
-          </w:rPr>
-          <w:t>https://www.linkedin.com/in/vladyslav-k-071a491b5/</w:t>
-        </w:r>
-      </w:hyperlink>
+      <w:r>
+        <w:fldChar w:fldCharType="begin"/>
+      </w:r>
+      <w:r>
+        <w:rPr>
+          <w:lang w:val="en-US"/>
+        </w:rPr>
+        <w:instrText xml:space="preserve"> HYPERLINK "https://www.linkedin.com/in/vladyslav-k-071a491b5/" </w:instrText>
+      </w:r>
+      <w:r>
+        <w:fldChar w:fldCharType="separate"/>
+      </w:r>
+      <w:r>
+        <w:rPr>
+          <w:rStyle w:val="a9"/>
+          <w:sz w:val="24"/>
+          <w:szCs w:val="24"/>
+          <w:lang w:val="en-US"/>
+        </w:rPr>
+        <w:t>https://www.linkedin.com/in/vladyslav-k-071a491b5/</w:t>
+      </w:r>
+      <w:r>
+        <w:rPr>
+          <w:rStyle w:val="a9"/>
+          <w:sz w:val="24"/>
+          <w:szCs w:val="24"/>
+          <w:lang w:val="en-US"/>
+        </w:rPr>
+        <w:fldChar w:fldCharType="end"/>
+      </w:r>
     </w:p>
     <w:p>
       <w:pPr>
@@ -235,120 +273,210 @@
         </w:rPr>
         <w:t xml:space="preserve">: </w:t>
       </w:r>
-      <w:hyperlink r:id="rId9" w:history="1">
-        <w:r>
-          <w:rPr>
-            <w:rStyle w:val="a9"/>
-            <w:sz w:val="24"/>
-            <w:szCs w:val="24"/>
-          </w:rPr>
-          <w:t>https</w:t>
-        </w:r>
-        <w:r>
-          <w:rPr>
-            <w:rStyle w:val="a9"/>
-            <w:sz w:val="24"/>
-            <w:szCs w:val="24"/>
-            <w:lang w:val="uk-UA"/>
-          </w:rPr>
-          <w:t>://</w:t>
-        </w:r>
-        <w:r>
-          <w:rPr>
-            <w:rStyle w:val="a9"/>
-            <w:sz w:val="24"/>
-            <w:szCs w:val="24"/>
-          </w:rPr>
-          <w:t>vladka</w:t>
-        </w:r>
-        <w:r>
-          <w:rPr>
-            <w:rStyle w:val="a9"/>
-            <w:sz w:val="24"/>
-            <w:szCs w:val="24"/>
-            <w:lang w:val="uk-UA"/>
-          </w:rPr>
-          <w:t>-</w:t>
-        </w:r>
-        <w:r>
-          <w:rPr>
-            <w:rStyle w:val="a9"/>
-            <w:sz w:val="24"/>
-            <w:szCs w:val="24"/>
-          </w:rPr>
-          <w:t>k</w:t>
-        </w:r>
-        <w:r>
-          <w:rPr>
-            <w:rStyle w:val="a9"/>
-            <w:sz w:val="24"/>
-            <w:szCs w:val="24"/>
-            <w:lang w:val="uk-UA"/>
-          </w:rPr>
-          <w:t>.</w:t>
-        </w:r>
-        <w:r>
-          <w:rPr>
-            <w:rStyle w:val="a9"/>
-            <w:sz w:val="24"/>
-            <w:szCs w:val="24"/>
-          </w:rPr>
-          <w:t>github</w:t>
-        </w:r>
-        <w:r>
-          <w:rPr>
-            <w:rStyle w:val="a9"/>
-            <w:sz w:val="24"/>
-            <w:szCs w:val="24"/>
-            <w:lang w:val="uk-UA"/>
-          </w:rPr>
-          <w:t>.</w:t>
-        </w:r>
-        <w:r>
-          <w:rPr>
-            <w:rStyle w:val="a9"/>
-            <w:sz w:val="24"/>
-            <w:szCs w:val="24"/>
-          </w:rPr>
-          <w:t>io</w:t>
-        </w:r>
-        <w:r>
-          <w:rPr>
-            <w:rStyle w:val="a9"/>
-            <w:sz w:val="24"/>
-            <w:szCs w:val="24"/>
-            <w:lang w:val="uk-UA"/>
-          </w:rPr>
-          <w:t>/</w:t>
-        </w:r>
-        <w:r>
-          <w:rPr>
-            <w:rStyle w:val="a9"/>
-            <w:sz w:val="24"/>
-            <w:szCs w:val="24"/>
-          </w:rPr>
-          <w:t>en</w:t>
-        </w:r>
-        <w:r>
-          <w:rPr>
-            <w:rStyle w:val="a9"/>
-            <w:sz w:val="24"/>
-            <w:szCs w:val="24"/>
-            <w:lang w:val="uk-UA"/>
-          </w:rPr>
-          <w:t>.</w:t>
-        </w:r>
-        <w:proofErr w:type="spellStart"/>
-        <w:r>
-          <w:rPr>
-            <w:rStyle w:val="a9"/>
-            <w:sz w:val="24"/>
-            <w:szCs w:val="24"/>
-          </w:rPr>
-          <w:t>html</w:t>
-        </w:r>
-        <w:proofErr w:type="spellEnd"/>
-      </w:hyperlink>
+      <w:r>
+        <w:fldChar w:fldCharType="begin"/>
+      </w:r>
+      <w:r>
+        <w:rPr>
+          <w:lang w:val="uk-UA"/>
+        </w:rPr>
+        <w:instrText xml:space="preserve"> </w:instrText>
+      </w:r>
+      <w:r>
+        <w:instrText>HYPERLINK</w:instrText>
+      </w:r>
+      <w:r>
+        <w:rPr>
+          <w:lang w:val="uk-UA"/>
+        </w:rPr>
+        <w:instrText xml:space="preserve"> "</w:instrText>
+      </w:r>
+      <w:r>
+        <w:instrText>https</w:instrText>
+      </w:r>
+      <w:r>
+        <w:rPr>
+          <w:lang w:val="uk-UA"/>
+        </w:rPr>
+        <w:instrText>://</w:instrText>
+      </w:r>
+      <w:r>
+        <w:instrText>vladka</w:instrText>
+      </w:r>
+      <w:r>
+        <w:rPr>
+          <w:lang w:val="uk-UA"/>
+        </w:rPr>
+        <w:instrText>-</w:instrText>
+      </w:r>
+      <w:r>
+        <w:instrText>k</w:instrText>
+      </w:r>
+      <w:r>
+        <w:rPr>
+          <w:lang w:val="uk-UA"/>
+        </w:rPr>
+        <w:instrText>.</w:instrText>
+      </w:r>
+      <w:r>
+        <w:instrText>github</w:instrText>
+      </w:r>
+      <w:r>
+        <w:rPr>
+          <w:lang w:val="uk-UA"/>
+        </w:rPr>
+        <w:instrText>.</w:instrText>
+      </w:r>
+      <w:r>
+        <w:instrText>io</w:instrText>
+      </w:r>
+      <w:r>
+        <w:rPr>
+          <w:lang w:val="uk-UA"/>
+        </w:rPr>
+        <w:instrText>/</w:instrText>
+      </w:r>
+      <w:r>
+        <w:instrText>en</w:instrText>
+      </w:r>
+      <w:r>
+        <w:rPr>
+          <w:lang w:val="uk-UA"/>
+        </w:rPr>
+        <w:instrText>.</w:instrText>
+      </w:r>
+      <w:r>
+        <w:instrText>html</w:instrText>
+      </w:r>
+      <w:r>
+        <w:rPr>
+          <w:lang w:val="uk-UA"/>
+        </w:rPr>
+        <w:instrText xml:space="preserve">" </w:instrText>
+      </w:r>
+      <w:r>
+        <w:fldChar w:fldCharType="separate"/>
+      </w:r>
+      <w:r>
+        <w:rPr>
+          <w:rStyle w:val="a9"/>
+          <w:sz w:val="24"/>
+          <w:szCs w:val="24"/>
+        </w:rPr>
+        <w:t>https</w:t>
+      </w:r>
+      <w:r>
+        <w:rPr>
+          <w:rStyle w:val="a9"/>
+          <w:sz w:val="24"/>
+          <w:szCs w:val="24"/>
+          <w:lang w:val="uk-UA"/>
+        </w:rPr>
+        <w:t>://</w:t>
+      </w:r>
+      <w:r>
+        <w:rPr>
+          <w:rStyle w:val="a9"/>
+          <w:sz w:val="24"/>
+          <w:szCs w:val="24"/>
+        </w:rPr>
+        <w:t>vladka</w:t>
+      </w:r>
+      <w:r>
+        <w:rPr>
+          <w:rStyle w:val="a9"/>
+          <w:sz w:val="24"/>
+          <w:szCs w:val="24"/>
+          <w:lang w:val="uk-UA"/>
+        </w:rPr>
+        <w:t>-</w:t>
+      </w:r>
+      <w:r>
+        <w:rPr>
+          <w:rStyle w:val="a9"/>
+          <w:sz w:val="24"/>
+          <w:szCs w:val="24"/>
+        </w:rPr>
+        <w:t>k</w:t>
+      </w:r>
+      <w:r>
+        <w:rPr>
+          <w:rStyle w:val="a9"/>
+          <w:sz w:val="24"/>
+          <w:szCs w:val="24"/>
+          <w:lang w:val="uk-UA"/>
+        </w:rPr>
+        <w:t>.</w:t>
+      </w:r>
+      <w:r>
+        <w:rPr>
+          <w:rStyle w:val="a9"/>
+          <w:sz w:val="24"/>
+          <w:szCs w:val="24"/>
+        </w:rPr>
+        <w:t>github</w:t>
+      </w:r>
+      <w:r>
+        <w:rPr>
+          <w:rStyle w:val="a9"/>
+          <w:sz w:val="24"/>
+          <w:szCs w:val="24"/>
+          <w:lang w:val="uk-UA"/>
+        </w:rPr>
+        <w:t>.</w:t>
+      </w:r>
+      <w:r>
+        <w:rPr>
+          <w:rStyle w:val="a9"/>
+          <w:sz w:val="24"/>
+          <w:szCs w:val="24"/>
+        </w:rPr>
+        <w:t>io</w:t>
+      </w:r>
+      <w:r>
+        <w:rPr>
+          <w:rStyle w:val="a9"/>
+          <w:sz w:val="24"/>
+          <w:szCs w:val="24"/>
+          <w:lang w:val="uk-UA"/>
+        </w:rPr>
+        <w:t>/</w:t>
+      </w:r>
+      <w:r>
+        <w:rPr>
+          <w:rStyle w:val="a9"/>
+          <w:sz w:val="24"/>
+          <w:szCs w:val="24"/>
+        </w:rPr>
+        <w:t>en</w:t>
+      </w:r>
+      <w:r>
+        <w:rPr>
+          <w:rStyle w:val="a9"/>
+          <w:sz w:val="24"/>
+          <w:szCs w:val="24"/>
+          <w:lang w:val="uk-UA"/>
+        </w:rPr>
+        <w:t>.</w:t>
+      </w:r>
+      <w:proofErr w:type="spellStart"/>
+      <w:r>
+        <w:rPr>
+          <w:rStyle w:val="a9"/>
+          <w:sz w:val="24"/>
+          <w:szCs w:val="24"/>
+        </w:rPr>
+        <w:t>html</w:t>
+      </w:r>
+      <w:proofErr w:type="spellEnd"/>
+      <w:r>
+        <w:rPr>
+          <w:rStyle w:val="a9"/>
+          <w:sz w:val="24"/>
+          <w:szCs w:val="24"/>
+        </w:rPr>
+        <w:fldChar w:fldCharType="end"/>
+      </w:r>
     </w:p>
     <w:tbl>
       <w:tblPr>
@@ -541,8 +669,10 @@
                 <w:szCs w:val="24"/>
                 <w:lang w:val="en-US"/>
               </w:rPr>
-              <w:t xml:space="preserve">In 2013 </w:t>
-            </w:r>
+              <w:t>Since March 2021, I have been working as a Front End/Markup (HTML, CSS) developer on projects for the European and American markets, focusing on creating responsive, and visually appealing web interfaces. My</w:t>
+            </w:r>
+            <w:bookmarkStart w:id="0" w:name="_GoBack"/>
+            <w:bookmarkEnd w:id="0"/>
             <w:r>
               <w:rPr>
                 <w:b w:val="0"/>
@@ -550,7 +680,7 @@
                 <w:szCs w:val="24"/>
                 <w:lang w:val="en-US"/>
               </w:rPr>
-              <w:t xml:space="preserve">graduated from </w:t>
+              <w:t xml:space="preserve"> work includes developing sections and pages of websites based on </w:t>
             </w:r>
             <w:proofErr w:type="spellStart"/>
             <w:r>
@@ -560,8 +690,9 @@
                 <w:szCs w:val="24"/>
                 <w:lang w:val="en-US"/>
               </w:rPr>
-              <w:t>K</w:t>
-            </w:r>
+              <w:t>Figma</w:t>
+            </w:r>
+            <w:proofErr w:type="spellEnd"/>
             <w:r>
               <w:rPr>
                 <w:b w:val="0"/>
@@ -569,44 +700,7 @@
                 <w:szCs w:val="24"/>
                 <w:lang w:val="en-US"/>
               </w:rPr>
-              <w:t>h</w:t>
-            </w:r>
-            <w:r>
-              <w:rPr>
-                <w:b w:val="0"/>
-                <w:sz w:val="24"/>
-                <w:szCs w:val="24"/>
-                <w:lang w:val="en-US"/>
-              </w:rPr>
-              <w:t>NEU</w:t>
-            </w:r>
-            <w:proofErr w:type="spellEnd"/>
-            <w:r>
-              <w:rPr>
-                <w:b w:val="0"/>
-                <w:sz w:val="24"/>
-                <w:szCs w:val="24"/>
-                <w:lang w:val="en-US"/>
-              </w:rPr>
-              <w:t xml:space="preserve"> </w:t>
-            </w:r>
-            <w:r>
-              <w:rPr>
-                <w:b w:val="0"/>
-                <w:sz w:val="24"/>
-                <w:szCs w:val="24"/>
-                <w:lang w:val="en-US"/>
-              </w:rPr>
-              <w:t>with a degree in Administrati</w:t>
-            </w:r>
-            <w:r>
-              <w:rPr>
-                <w:b w:val="0"/>
-                <w:sz w:val="24"/>
-                <w:szCs w:val="24"/>
-                <w:lang w:val="en-US"/>
-              </w:rPr>
-              <w:t>ve Management (“Master” level).</w:t>
+              <w:t xml:space="preserve"> layouts, utilizing technologies such as HTML, SCSS, Tailwind, jQuery, and JavaScript to ensure precision and seamless functionality. I am involved in web projects by developing and refining existing blocks, sections, components, and pages. In addition, I am involved in styling standard WordPress components according to design specifications, maintaining uniformity across the websites.</w:t>
             </w:r>
           </w:p>
           <w:p>
@@ -621,7 +715,6 @@
                 <w:lang w:val="en-US"/>
               </w:rPr>
             </w:pPr>
-            <w:proofErr w:type="gramStart"/>
             <w:r>
               <w:rPr>
                 <w:b w:val="0"/>
@@ -631,7 +724,6 @@
               </w:rPr>
               <w:t>In 2020, completed two courses at Source IT: Markup Development (HTML + CSS) and Front End Development.</w:t>
             </w:r>
-            <w:proofErr w:type="gramEnd"/>
           </w:p>
           <w:p>
             <w:pPr>
@@ -652,153 +744,7 @@
                 <w:szCs w:val="24"/>
                 <w:lang w:val="en-US"/>
               </w:rPr>
-              <w:t>Sinc</w:t>
-            </w:r>
-            <w:r>
-              <w:rPr>
-                <w:b w:val="0"/>
-                <w:sz w:val="24"/>
-                <w:szCs w:val="24"/>
-                <w:lang w:val="en-US"/>
-              </w:rPr>
-              <w:t>e 2018 I work</w:t>
-            </w:r>
-            <w:r>
-              <w:rPr>
-                <w:b w:val="0"/>
-                <w:sz w:val="24"/>
-                <w:szCs w:val="24"/>
-                <w:lang w:val="en-US"/>
-              </w:rPr>
-              <w:t>ed</w:t>
-            </w:r>
-            <w:r>
-              <w:rPr>
-                <w:b w:val="0"/>
-                <w:sz w:val="24"/>
-                <w:szCs w:val="24"/>
-                <w:lang w:val="en-US"/>
-              </w:rPr>
-              <w:t xml:space="preserve"> as</w:t>
-            </w:r>
-            <w:r>
-              <w:rPr>
-                <w:b w:val="0"/>
-                <w:sz w:val="24"/>
-                <w:szCs w:val="24"/>
-                <w:lang w:val="en-US"/>
-              </w:rPr>
-              <w:t xml:space="preserve"> SEO specialist in </w:t>
-            </w:r>
-            <w:r>
-              <w:rPr>
-                <w:b w:val="0"/>
-                <w:sz w:val="24"/>
-                <w:szCs w:val="24"/>
-                <w:lang w:val="en-US"/>
-              </w:rPr>
-              <w:t>the</w:t>
-            </w:r>
-            <w:r>
-              <w:rPr>
-                <w:b w:val="0"/>
-                <w:sz w:val="24"/>
-                <w:szCs w:val="24"/>
-                <w:lang w:val="en-US"/>
-              </w:rPr>
-              <w:t xml:space="preserve"> internet marketing agency. I started as SEO assistant with minimal knowledge and no experience in this field. Constant learning and work on </w:t>
-            </w:r>
-            <w:proofErr w:type="gramStart"/>
-            <w:r>
-              <w:rPr>
-                <w:b w:val="0"/>
-                <w:sz w:val="24"/>
-                <w:szCs w:val="24"/>
-                <w:lang w:val="en-US"/>
-              </w:rPr>
-              <w:t>myself</w:t>
-            </w:r>
-            <w:proofErr w:type="gramEnd"/>
-            <w:r>
-              <w:rPr>
-                <w:b w:val="0"/>
-                <w:sz w:val="24"/>
-                <w:szCs w:val="24"/>
-                <w:lang w:val="en-US"/>
-              </w:rPr>
-              <w:t xml:space="preserve"> have already become a habit and have allowed me to grow to a full-fledged sp</w:t>
-            </w:r>
-            <w:r>
-              <w:rPr>
-                <w:b w:val="0"/>
-                <w:sz w:val="24"/>
-                <w:szCs w:val="24"/>
-                <w:lang w:val="en-US"/>
-              </w:rPr>
-              <w:t xml:space="preserve">ecialist. In addition, since </w:t>
-            </w:r>
-            <w:r>
-              <w:rPr>
-                <w:b w:val="0"/>
-                <w:sz w:val="24"/>
-                <w:szCs w:val="24"/>
-                <w:lang w:val="en-US"/>
-              </w:rPr>
-              <w:t>year</w:t>
-            </w:r>
-            <w:r>
-              <w:rPr>
-                <w:b w:val="0"/>
-                <w:sz w:val="24"/>
-                <w:szCs w:val="24"/>
-                <w:lang w:val="en-US"/>
-              </w:rPr>
-              <w:t xml:space="preserve"> 2020 I have been studying English with a tutor and have increased my level from Eleme</w:t>
-            </w:r>
-            <w:r>
-              <w:rPr>
-                <w:b w:val="0"/>
-                <w:sz w:val="24"/>
-                <w:szCs w:val="24"/>
-                <w:lang w:val="en-US"/>
-              </w:rPr>
-              <w:t>ntary to Intermediate</w:t>
-            </w:r>
-            <w:r>
-              <w:rPr>
-                <w:b w:val="0"/>
-                <w:sz w:val="24"/>
-                <w:szCs w:val="24"/>
-                <w:lang w:val="en-US"/>
-              </w:rPr>
-              <w:t xml:space="preserve"> (</w:t>
-            </w:r>
-            <w:r>
-              <w:rPr>
-                <w:b w:val="0"/>
-                <w:sz w:val="24"/>
-                <w:szCs w:val="24"/>
-                <w:lang w:val="en-US"/>
-              </w:rPr>
-              <w:t>B1</w:t>
-            </w:r>
-            <w:r>
-              <w:rPr>
-                <w:b w:val="0"/>
-                <w:sz w:val="24"/>
-                <w:szCs w:val="24"/>
-                <w:lang w:val="en-US"/>
-              </w:rPr>
-              <w:t>)</w:t>
-            </w:r>
-            <w:r>
-              <w:rPr>
-                <w:b w:val="0"/>
-                <w:sz w:val="24"/>
-                <w:szCs w:val="24"/>
-                <w:lang w:val="en-US"/>
-              </w:rPr>
-              <w:t>.</w:t>
+              <w:t>Since 2018 I worked as SEO specialist in the internet marketing agency. I started as SEO assistant with minimal knowledge and no experience in this field.</w:t>
             </w:r>
           </w:p>
           <w:p>
@@ -820,8 +766,9 @@
                 <w:szCs w:val="24"/>
                 <w:lang w:val="en-US"/>
               </w:rPr>
-              <w:t>Since March 2021</w:t>
-            </w:r>
+              <w:t xml:space="preserve">In 2013 graduated from </w:t>
+            </w:r>
+            <w:proofErr w:type="spellStart"/>
             <w:r>
               <w:rPr>
                 <w:b w:val="0"/>
@@ -829,8 +776,9 @@
                 <w:szCs w:val="24"/>
                 <w:lang w:val="en-US"/>
               </w:rPr>
-              <w:t xml:space="preserve"> I have been working as a </w:t>
-            </w:r>
+              <w:t>KhNEU</w:t>
+            </w:r>
+            <w:proofErr w:type="spellEnd"/>
             <w:r>
               <w:rPr>
                 <w:b w:val="0"/>
@@ -838,25 +786,7 @@
                 <w:szCs w:val="24"/>
                 <w:lang w:val="en-US"/>
               </w:rPr>
-              <w:t>Front End</w:t>
-            </w:r>
-            <w:r>
-              <w:rPr>
-                <w:b w:val="0"/>
-                <w:sz w:val="24"/>
-                <w:szCs w:val="24"/>
-                <w:lang w:val="en-US"/>
-              </w:rPr>
-              <w:t>/Markup (HTML, CSS)</w:t>
-            </w:r>
-            <w:r>
-              <w:rPr>
-                <w:b w:val="0"/>
-                <w:sz w:val="24"/>
-                <w:szCs w:val="24"/>
-                <w:lang w:val="en-US"/>
-              </w:rPr>
-              <w:t xml:space="preserve"> developer in projects for the European and American markets.</w:t>
+              <w:t xml:space="preserve"> with a degree in Administrative Management (“Master” level).</w:t>
             </w:r>
           </w:p>
         </w:tc>
@@ -1822,7 +1752,6 @@
                 <w:lang w:val="en-US"/>
               </w:rPr>
             </w:pPr>
-            <w:bookmarkStart w:id="0" w:name="_GoBack"/>
             <w:r>
               <w:rPr>
                 <w:sz w:val="24"/>
@@ -1838,7 +1767,6 @@
               <w:t>;</w:t>
             </w:r>
           </w:p>
-          <w:bookmarkEnd w:id="0"/>
           <w:p>
             <w:pPr>
               <w:pStyle w:val="a5"/>
@@ -2159,6 +2087,7 @@
                 <w:sz w:val="24"/>
                 <w:lang w:val="en-US"/>
               </w:rPr>
+              <w:lastRenderedPageBreak/>
               <w:t>adding</w:t>
             </w:r>
             <w:proofErr w:type="gramEnd"/>
@@ -2217,7 +2146,6 @@
                 <w:sz w:val="24"/>
                 <w:lang w:val="en-US"/>
               </w:rPr>
-              <w:lastRenderedPageBreak/>
               <w:t>Activity results:</w:t>
             </w:r>
           </w:p>
@@ -3423,6 +3351,7 @@
           <w:szCs w:val="24"/>
           <w:lang w:val="en-US"/>
         </w:rPr>
+        <w:lastRenderedPageBreak/>
         <w:t>knowledge and skills of working with JS</w:t>
       </w:r>
       <w:r>
@@ -3519,7 +3448,6 @@
           <w:szCs w:val="24"/>
           <w:lang w:val="en-US"/>
         </w:rPr>
-        <w:lastRenderedPageBreak/>
         <w:t>ski</w:t>
       </w:r>
       <w:r>
@@ -7021,7 +6949,7 @@
 </file>
 
 <file path=customXml/itemProps1.xml><?xml version="1.0" encoding="utf-8"?>
-<ds:datastoreItem xmlns:ds="http://schemas.openxmlformats.org/officeDocument/2006/customXml" ds:itemID="{FE97EADD-2AA4-40D0-9DAD-4488B8A7B03D}">
+<ds:datastoreItem xmlns:ds="http://schemas.openxmlformats.org/officeDocument/2006/customXml" ds:itemID="{3FA044D7-06CB-4C87-88AF-5E1AB828BE97}">
   <ds:schemaRefs>
     <ds:schemaRef ds:uri="http://schemas.openxmlformats.org/officeDocument/2006/bibliography"/>
   </ds:schemaRefs>

</xml_diff>